<commit_message>
Fix small error in Login for administrator UAT test. Add UAT test for Use Case 4 - Produce graphs charts visualisations of Errors.
Signed-off-by: Jette McKellar <jette.mckellar@yahoo.com>
</commit_message>
<xml_diff>
--- a/documents/UAT Test Scripts/UAT Tests for LCAM/UAT Use Case 13 - Log In - successful admin.docx
+++ b/documents/UAT Test Scripts/UAT Tests for LCAM/UAT Use Case 13 - Log In - successful admin.docx
@@ -1283,13 +1283,7 @@
               <w:rPr>
                 <w:sz w:val="24"/>
               </w:rPr>
-              <w:t>Menu bar shows extra options being available to the User</w:t>
-            </w:r>
-            <w:r>
-              <w:rPr>
-                <w:sz w:val="24"/>
-              </w:rPr>
-              <w:t xml:space="preserve"> – </w:t>
+              <w:t xml:space="preserve">Menu bar shows extra options being available to the User – </w:t>
             </w:r>
             <w:r>
               <w:rPr>
@@ -1340,8 +1334,6 @@
           <w:formProt w:val="0"/>
         </w:sectPr>
       </w:pPr>
-      <w:bookmarkStart w:id="0" w:name="_GoBack"/>
-      <w:bookmarkEnd w:id="0"/>
     </w:p>
     <w:p>
       <w:pPr>
@@ -1691,7 +1683,12 @@
               <w:spacing w:before="0" w:after="0"/>
             </w:pPr>
             <w:r>
-              <w:t>Super123</w:t>
+              <w:t>s</w:t>
+            </w:r>
+            <w:bookmarkStart w:id="0" w:name="_GoBack"/>
+            <w:bookmarkEnd w:id="0"/>
+            <w:r>
+              <w:t>uper123</w:t>
             </w:r>
           </w:p>
         </w:tc>
@@ -2385,7 +2382,7 @@
         <w:rStyle w:val="PageNumber"/>
         <w:noProof/>
       </w:rPr>
-      <w:t>2</w:t>
+      <w:t>1</w:t>
     </w:r>
     <w:r>
       <w:rPr>

</xml_diff>

<commit_message>
Login Successful Admin UAT test complete
</commit_message>
<xml_diff>
--- a/documents/UAT Test Scripts/UAT Tests for LCAM/UAT Use Case 13 - Log In - successful admin.docx
+++ b/documents/UAT Test Scripts/UAT Tests for LCAM/UAT Use Case 13 - Log In - successful admin.docx
@@ -1000,6 +1000,9 @@
               <w:spacing w:before="80" w:after="80"/>
               <w:jc w:val="center"/>
             </w:pPr>
+            <w:r>
+              <w:t>P</w:t>
+            </w:r>
           </w:p>
         </w:tc>
         <w:tc>
@@ -1101,6 +1104,9 @@
               <w:spacing w:before="80" w:after="80"/>
               <w:jc w:val="center"/>
             </w:pPr>
+            <w:r>
+              <w:t>P</w:t>
+            </w:r>
           </w:p>
         </w:tc>
         <w:tc>
@@ -1202,6 +1208,9 @@
               <w:spacing w:before="80" w:after="80"/>
               <w:jc w:val="center"/>
             </w:pPr>
+            <w:r>
+              <w:t>P</w:t>
+            </w:r>
           </w:p>
         </w:tc>
         <w:tc>
@@ -1304,6 +1313,9 @@
               <w:spacing w:before="80" w:after="80"/>
               <w:jc w:val="center"/>
             </w:pPr>
+            <w:r>
+              <w:t>P</w:t>
+            </w:r>
           </w:p>
         </w:tc>
         <w:tc>
@@ -1324,9 +1336,9 @@
         <w:pStyle w:val="bp"/>
         <w:spacing w:before="0" w:after="0"/>
         <w:sectPr>
-          <w:headerReference w:type="default" r:id="rId7"/>
-          <w:footerReference w:type="even" r:id="rId8"/>
-          <w:footerReference w:type="default" r:id="rId9"/>
+          <w:headerReference w:type="default" r:id="rId8"/>
+          <w:footerReference w:type="even" r:id="rId9"/>
+          <w:footerReference w:type="default" r:id="rId10"/>
           <w:type w:val="continuous"/>
           <w:pgSz w:w="15840" w:h="12240" w:orient="landscape" w:code="1"/>
           <w:pgMar w:top="1440" w:right="1440" w:bottom="1440" w:left="1440" w:header="720" w:footer="720" w:gutter="0"/>
@@ -1685,8 +1697,6 @@
             <w:r>
               <w:t>s</w:t>
             </w:r>
-            <w:bookmarkStart w:id="0" w:name="_GoBack"/>
-            <w:bookmarkEnd w:id="0"/>
             <w:r>
               <w:t>uper123</w:t>
             </w:r>
@@ -2242,6 +2252,232 @@
         <w:spacing w:before="0" w:after="0"/>
       </w:pPr>
     </w:p>
+    <w:p>
+      <w:pPr>
+        <w:pStyle w:val="bp"/>
+        <w:spacing w:before="0" w:after="0"/>
+      </w:pPr>
+      <w:r>
+        <w:rPr>
+          <w:noProof/>
+        </w:rPr>
+        <w:lastRenderedPageBreak/>
+        <w:drawing>
+          <wp:inline distT="0" distB="0" distL="0" distR="0" wp14:anchorId="36910771" wp14:editId="75BD54EA">
+            <wp:extent cx="8229600" cy="4627245"/>
+            <wp:effectExtent l="0" t="0" r="0" b="1905"/>
+            <wp:docPr id="1" name="Picture 1"/>
+            <wp:cNvGraphicFramePr>
+              <a:graphicFrameLocks xmlns:a="http://schemas.openxmlformats.org/drawingml/2006/main" noChangeAspect="1"/>
+            </wp:cNvGraphicFramePr>
+            <a:graphic xmlns:a="http://schemas.openxmlformats.org/drawingml/2006/main">
+              <a:graphicData uri="http://schemas.openxmlformats.org/drawingml/2006/picture">
+                <pic:pic xmlns:pic="http://schemas.openxmlformats.org/drawingml/2006/picture">
+                  <pic:nvPicPr>
+                    <pic:cNvPr id="1" name=""/>
+                    <pic:cNvPicPr/>
+                  </pic:nvPicPr>
+                  <pic:blipFill>
+                    <a:blip r:embed="rId11"/>
+                    <a:stretch>
+                      <a:fillRect/>
+                    </a:stretch>
+                  </pic:blipFill>
+                  <pic:spPr>
+                    <a:xfrm>
+                      <a:off x="0" y="0"/>
+                      <a:ext cx="8229600" cy="4627245"/>
+                    </a:xfrm>
+                    <a:prstGeom prst="rect">
+                      <a:avLst/>
+                    </a:prstGeom>
+                  </pic:spPr>
+                </pic:pic>
+              </a:graphicData>
+            </a:graphic>
+          </wp:inline>
+        </w:drawing>
+      </w:r>
+    </w:p>
+    <w:p>
+      <w:pPr>
+        <w:pStyle w:val="bp"/>
+        <w:spacing w:before="0" w:after="0"/>
+      </w:pPr>
+      <w:bookmarkStart w:id="0" w:name="_Hlk515785572"/>
+      <w:r>
+        <w:t>Picture of the initial login page the user is given on connection to the Pharmacy Error Tracker (PET) web application.</w:t>
+      </w:r>
+    </w:p>
+    <w:bookmarkEnd w:id="0"/>
+    <w:p>
+      <w:pPr>
+        <w:pStyle w:val="bp"/>
+        <w:spacing w:before="0" w:after="0"/>
+      </w:pPr>
+      <w:r>
+        <w:rPr>
+          <w:noProof/>
+        </w:rPr>
+        <w:lastRenderedPageBreak/>
+        <w:drawing>
+          <wp:inline distT="0" distB="0" distL="0" distR="0" wp14:anchorId="7E7D91C9" wp14:editId="2971CE2A">
+            <wp:extent cx="8229600" cy="4636770"/>
+            <wp:effectExtent l="0" t="0" r="0" b="0"/>
+            <wp:docPr id="2" name="Picture 2"/>
+            <wp:cNvGraphicFramePr>
+              <a:graphicFrameLocks xmlns:a="http://schemas.openxmlformats.org/drawingml/2006/main" noChangeAspect="1"/>
+            </wp:cNvGraphicFramePr>
+            <a:graphic xmlns:a="http://schemas.openxmlformats.org/drawingml/2006/main">
+              <a:graphicData uri="http://schemas.openxmlformats.org/drawingml/2006/picture">
+                <pic:pic xmlns:pic="http://schemas.openxmlformats.org/drawingml/2006/picture">
+                  <pic:nvPicPr>
+                    <pic:cNvPr id="1" name=""/>
+                    <pic:cNvPicPr/>
+                  </pic:nvPicPr>
+                  <pic:blipFill>
+                    <a:blip r:embed="rId12"/>
+                    <a:stretch>
+                      <a:fillRect/>
+                    </a:stretch>
+                  </pic:blipFill>
+                  <pic:spPr>
+                    <a:xfrm>
+                      <a:off x="0" y="0"/>
+                      <a:ext cx="8229600" cy="4636770"/>
+                    </a:xfrm>
+                    <a:prstGeom prst="rect">
+                      <a:avLst/>
+                    </a:prstGeom>
+                  </pic:spPr>
+                </pic:pic>
+              </a:graphicData>
+            </a:graphic>
+          </wp:inline>
+        </w:drawing>
+      </w:r>
+    </w:p>
+    <w:p>
+      <w:pPr>
+        <w:pStyle w:val="bp"/>
+        <w:spacing w:before="0" w:after="0"/>
+      </w:pPr>
+      <w:r>
+        <w:t>Picture of the initial login page the user is given on connection to the Pharmacy Error Tracker (PET) web application</w:t>
+      </w:r>
+      <w:r>
+        <w:t xml:space="preserve"> with the username and password entered</w:t>
+      </w:r>
+      <w:r>
+        <w:t>.</w:t>
+      </w:r>
+    </w:p>
+    <w:p>
+      <w:pPr>
+        <w:pStyle w:val="bp"/>
+        <w:spacing w:before="0" w:after="0"/>
+      </w:pPr>
+    </w:p>
+    <w:p>
+      <w:pPr>
+        <w:pStyle w:val="bp"/>
+        <w:spacing w:before="0" w:after="0"/>
+      </w:pPr>
+    </w:p>
+    <w:p>
+      <w:pPr>
+        <w:pStyle w:val="bp"/>
+        <w:spacing w:before="0" w:after="0"/>
+      </w:pPr>
+    </w:p>
+    <w:p>
+      <w:pPr>
+        <w:pStyle w:val="bp"/>
+        <w:spacing w:before="0" w:after="0"/>
+      </w:pPr>
+    </w:p>
+    <w:p>
+      <w:pPr>
+        <w:pStyle w:val="bp"/>
+        <w:spacing w:before="0" w:after="0"/>
+      </w:pPr>
+    </w:p>
+    <w:p>
+      <w:pPr>
+        <w:pStyle w:val="bp"/>
+        <w:spacing w:before="0" w:after="0"/>
+      </w:pPr>
+    </w:p>
+    <w:p>
+      <w:pPr>
+        <w:pStyle w:val="bp"/>
+        <w:spacing w:before="0" w:after="0"/>
+      </w:pPr>
+    </w:p>
+    <w:p>
+      <w:pPr>
+        <w:pStyle w:val="bp"/>
+        <w:spacing w:before="0" w:after="0"/>
+      </w:pPr>
+      <w:r>
+        <w:rPr>
+          <w:noProof/>
+        </w:rPr>
+        <w:drawing>
+          <wp:inline distT="0" distB="0" distL="0" distR="0" wp14:anchorId="004AA2AA" wp14:editId="00083182">
+            <wp:extent cx="8105775" cy="5307531"/>
+            <wp:effectExtent l="0" t="0" r="0" b="7620"/>
+            <wp:docPr id="3" name="Picture 3"/>
+            <wp:cNvGraphicFramePr>
+              <a:graphicFrameLocks xmlns:a="http://schemas.openxmlformats.org/drawingml/2006/main" noChangeAspect="1"/>
+            </wp:cNvGraphicFramePr>
+            <a:graphic xmlns:a="http://schemas.openxmlformats.org/drawingml/2006/main">
+              <a:graphicData uri="http://schemas.openxmlformats.org/drawingml/2006/picture">
+                <pic:pic xmlns:pic="http://schemas.openxmlformats.org/drawingml/2006/picture">
+                  <pic:nvPicPr>
+                    <pic:cNvPr id="1" name=""/>
+                    <pic:cNvPicPr/>
+                  </pic:nvPicPr>
+                  <pic:blipFill>
+                    <a:blip r:embed="rId13"/>
+                    <a:stretch>
+                      <a:fillRect/>
+                    </a:stretch>
+                  </pic:blipFill>
+                  <pic:spPr>
+                    <a:xfrm>
+                      <a:off x="0" y="0"/>
+                      <a:ext cx="8108684" cy="5309436"/>
+                    </a:xfrm>
+                    <a:prstGeom prst="rect">
+                      <a:avLst/>
+                    </a:prstGeom>
+                  </pic:spPr>
+                </pic:pic>
+              </a:graphicData>
+            </a:graphic>
+          </wp:inline>
+        </w:drawing>
+      </w:r>
+      <w:bookmarkStart w:id="1" w:name="_GoBack"/>
+      <w:bookmarkEnd w:id="1"/>
+    </w:p>
+    <w:p>
+      <w:pPr>
+        <w:pStyle w:val="bp"/>
+        <w:spacing w:before="0" w:after="0"/>
+      </w:pPr>
+      <w:r>
+        <w:t xml:space="preserve">Picture of the </w:t>
+      </w:r>
+      <w:r>
+        <w:t>Error form being displayed after successful login, the extra buttons for the administrator are displayed at the top of the screen also</w:t>
+      </w:r>
+      <w:r>
+        <w:t>.</w:t>
+      </w:r>
+    </w:p>
+    <w:p/>
     <w:sectPr>
       <w:pgSz w:w="15840" w:h="12240" w:orient="landscape" w:code="1"/>
       <w:pgMar w:top="1440" w:right="1440" w:bottom="1440" w:left="1440" w:header="720" w:footer="720" w:gutter="0"/>
@@ -2345,7 +2581,7 @@
         <w:rStyle w:val="PageNumber"/>
         <w:noProof/>
       </w:rPr>
-      <w:t>1</w:t>
+      <w:t>6</w:t>
     </w:r>
     <w:r>
       <w:rPr>
@@ -2382,7 +2618,7 @@
         <w:rStyle w:val="PageNumber"/>
         <w:noProof/>
       </w:rPr>
-      <w:t>1</w:t>
+      <w:t>6</w:t>
     </w:r>
     <w:r>
       <w:rPr>
@@ -2525,7 +2761,10 @@
         </w:tcPr>
         <w:p>
           <w:r>
-            <w:t xml:space="preserve">  Date:  &lt;dd/mmm/yy&gt;</w:t>
+            <w:t xml:space="preserve">  Date:  </w:t>
+          </w:r>
+          <w:r>
+            <w:t>03/06/2018</w:t>
           </w:r>
         </w:p>
       </w:tc>
@@ -6828,4 +7067,16 @@
   <a:objectDefaults/>
   <a:extraClrSchemeLst/>
 </a:theme>
+</file>
+
+<file path=customXml/item1.xml><?xml version="1.0" encoding="utf-8"?>
+<b:Sources xmlns:b="http://schemas.openxmlformats.org/officeDocument/2006/bibliography" xmlns="http://schemas.openxmlformats.org/officeDocument/2006/bibliography" SelectedStyle="\APASixthEditionOfficeOnline.xsl" StyleName="APA" Version="6"/>
+</file>
+
+<file path=customXml/itemProps1.xml><?xml version="1.0" encoding="utf-8"?>
+<ds:datastoreItem xmlns:ds="http://schemas.openxmlformats.org/officeDocument/2006/customXml" ds:itemID="{F6616B60-8F55-458F-9E98-095D45329ED6}">
+  <ds:schemaRefs>
+    <ds:schemaRef ds:uri="http://schemas.openxmlformats.org/officeDocument/2006/bibliography"/>
+  </ds:schemaRefs>
+</ds:datastoreItem>
 </file>
</xml_diff>